<commit_message>
Placeholder image and image path creation
For photostory and text and graphic screentypes
</commit_message>
<xml_diff>
--- a/scripts/TAG123001.docx
+++ b/scripts/TAG123001.docx
@@ -241,11 +241,35 @@
       <w:r>
         <w:t xml:space="preserve">BODY </w:t>
       </w:r>
-      <w:bookmarkStart w:id="1" w:name="_GoBack"/>
-      <w:bookmarkEnd w:id="1"/>
       <w:r>
         <w:t xml:space="preserve">TEXT </w:t>
       </w:r>
+    </w:p>
+    <w:p>
+      <w:pPr>
+        <w:pStyle w:val="BW-section-head"/>
+        <w:rPr>
+          <w:b w:val="0"/>
+          <w:color w:val="auto"/>
+          <w:u w:val="none"/>
+        </w:rPr>
+      </w:pPr>
+      <w:hyperlink r:id="rId12" w:history="1">
+        <w:r>
+          <w:rPr>
+            <w:rStyle w:val="Hyperlink"/>
+            <w:b w:val="0"/>
+          </w:rPr>
+          <w:t>This is a link</w:t>
+        </w:r>
+      </w:hyperlink>
+      <w:bookmarkStart w:id="1" w:name="_GoBack"/>
+      <w:bookmarkEnd w:id="1"/>
+    </w:p>
+    <w:p>
+      <w:pPr>
+        <w:pStyle w:val="BW-section-head"/>
+      </w:pPr>
     </w:p>
     <w:p>
       <w:r>
@@ -426,7 +450,7 @@
       </w:r>
     </w:p>
     <w:sectPr>
-      <w:footerReference w:type="default" r:id="rId12"/>
+      <w:footerReference w:type="default" r:id="rId13"/>
       <w:pgSz w:w="11907" w:h="16839" w:code="9"/>
       <w:pgMar w:top="709" w:right="1041" w:bottom="1440" w:left="1276" w:header="708" w:footer="322" w:gutter="0"/>
       <w:cols w:space="708"/>
@@ -461,14 +485,27 @@
     <w:pPr>
       <w:pStyle w:val="BW-footer"/>
     </w:pPr>
-    <w:fldSimple w:instr=" FILENAME  \* Lower  \* MERGEFORMAT ">
-      <w:r>
-        <w:rPr>
-          <w:noProof/>
-        </w:rPr>
-        <w:t>boe858_data_protection_script_v2_2.docx</w:t>
-      </w:r>
-    </w:fldSimple>
+    <w:r>
+      <w:fldChar w:fldCharType="begin"/>
+    </w:r>
+    <w:r>
+      <w:instrText xml:space="preserve"> FILENAME  \* Lower  \* MERGEFORMAT </w:instrText>
+    </w:r>
+    <w:r>
+      <w:fldChar w:fldCharType="separate"/>
+    </w:r>
+    <w:r>
+      <w:rPr>
+        <w:noProof/>
+      </w:rPr>
+      <w:t>boe858_data_protection_script_v2_2.docx</w:t>
+    </w:r>
+    <w:r>
+      <w:rPr>
+        <w:noProof/>
+      </w:rPr>
+      <w:fldChar w:fldCharType="end"/>
+    </w:r>
     <w:r>
       <w:tab/>
     </w:r>
@@ -511,14 +548,27 @@
     <w:r>
       <w:t xml:space="preserve"> of </w:t>
     </w:r>
-    <w:fldSimple w:instr=" NUMPAGES  ">
-      <w:r>
-        <w:rPr>
-          <w:noProof/>
-        </w:rPr>
-        <w:t>2</w:t>
-      </w:r>
-    </w:fldSimple>
+    <w:r>
+      <w:fldChar w:fldCharType="begin"/>
+    </w:r>
+    <w:r>
+      <w:instrText xml:space="preserve"> NUMPAGES  </w:instrText>
+    </w:r>
+    <w:r>
+      <w:fldChar w:fldCharType="separate"/>
+    </w:r>
+    <w:r>
+      <w:rPr>
+        <w:noProof/>
+      </w:rPr>
+      <w:t>2</w:t>
+    </w:r>
+    <w:r>
+      <w:rPr>
+        <w:noProof/>
+      </w:rPr>
+      <w:fldChar w:fldCharType="end"/>
+    </w:r>
   </w:p>
   <w:p>
     <w:pPr>
@@ -7591,9 +7641,12 @@
 </file>
 
 <file path=customXml/item1.xml><?xml version="1.0" encoding="utf-8"?>
-<p:properties xmlns:p="http://schemas.microsoft.com/office/2006/metadata/properties" xmlns:xsi="http://www.w3.org/2001/XMLSchema-instance" xmlns:pc="http://schemas.microsoft.com/office/infopath/2007/PartnerControls">
-  <documentManagement/>
-</p:properties>
+<?mso-contentType ?>
+<FormTemplates xmlns="http://schemas.microsoft.com/sharepoint/v3/contenttype/forms">
+  <Display>DocumentLibraryForm</Display>
+  <Edit>DocumentLibraryForm</Edit>
+  <New>DocumentLibraryForm</New>
+</FormTemplates>
 </file>
 
 <file path=customXml/item2.xml><?xml version="1.0" encoding="utf-8"?>
@@ -7711,12 +7764,9 @@
 </file>
 
 <file path=customXml/item3.xml><?xml version="1.0" encoding="utf-8"?>
-<?mso-contentType ?>
-<FormTemplates xmlns="http://schemas.microsoft.com/sharepoint/v3/contenttype/forms">
-  <Display>DocumentLibraryForm</Display>
-  <Edit>DocumentLibraryForm</Edit>
-  <New>DocumentLibraryForm</New>
-</FormTemplates>
+<p:properties xmlns:p="http://schemas.microsoft.com/office/2006/metadata/properties" xmlns:xsi="http://www.w3.org/2001/XMLSchema-instance" xmlns:pc="http://schemas.microsoft.com/office/infopath/2007/PartnerControls">
+  <documentManagement/>
+</p:properties>
 </file>
 
 <file path=customXml/item4.xml><?xml version="1.0" encoding="utf-8"?>
@@ -7724,10 +7774,9 @@
 </file>
 
 <file path=customXml/itemProps1.xml><?xml version="1.0" encoding="utf-8"?>
-<ds:datastoreItem xmlns:ds="http://schemas.openxmlformats.org/officeDocument/2006/customXml" ds:itemID="{0FFC96C3-2CAC-4590-8B36-795C4146F37F}">
+<ds:datastoreItem xmlns:ds="http://schemas.openxmlformats.org/officeDocument/2006/customXml" ds:itemID="{FDA2BBB7-7885-460F-A766-4C7F8B0BECAB}">
   <ds:schemaRefs>
-    <ds:schemaRef ds:uri="http://schemas.microsoft.com/office/2006/metadata/properties"/>
-    <ds:schemaRef ds:uri="http://schemas.microsoft.com/office/infopath/2007/PartnerControls"/>
+    <ds:schemaRef ds:uri="http://schemas.microsoft.com/sharepoint/v3/contenttype/forms"/>
   </ds:schemaRefs>
 </ds:datastoreItem>
 </file>
@@ -7749,15 +7798,16 @@
 </file>
 
 <file path=customXml/itemProps3.xml><?xml version="1.0" encoding="utf-8"?>
-<ds:datastoreItem xmlns:ds="http://schemas.openxmlformats.org/officeDocument/2006/customXml" ds:itemID="{FDA2BBB7-7885-460F-A766-4C7F8B0BECAB}">
+<ds:datastoreItem xmlns:ds="http://schemas.openxmlformats.org/officeDocument/2006/customXml" ds:itemID="{0FFC96C3-2CAC-4590-8B36-795C4146F37F}">
   <ds:schemaRefs>
-    <ds:schemaRef ds:uri="http://schemas.microsoft.com/sharepoint/v3/contenttype/forms"/>
+    <ds:schemaRef ds:uri="http://schemas.microsoft.com/office/2006/metadata/properties"/>
+    <ds:schemaRef ds:uri="http://schemas.microsoft.com/office/infopath/2007/PartnerControls"/>
   </ds:schemaRefs>
 </ds:datastoreItem>
 </file>
 
 <file path=customXml/itemProps4.xml><?xml version="1.0" encoding="utf-8"?>
-<ds:datastoreItem xmlns:ds="http://schemas.openxmlformats.org/officeDocument/2006/customXml" ds:itemID="{6F9CA304-2FC8-49E2-9681-EE955749C663}">
+<ds:datastoreItem xmlns:ds="http://schemas.openxmlformats.org/officeDocument/2006/customXml" ds:itemID="{C6AE015F-6B4F-4C7D-A666-281B76903EF9}">
   <ds:schemaRefs>
     <ds:schemaRef ds:uri="http://schemas.openxmlformats.org/officeDocument/2006/bibliography"/>
   </ds:schemaRefs>

</xml_diff>